<commit_message>
got a test and stuff
</commit_message>
<xml_diff>
--- a/BTEC/NOT FINISHED/Unit 30 - IN PROGRESS/30.2 - IN PROGRESS/Assignment 30.2 2016.docx
+++ b/BTEC/NOT FINISHED/Unit 30 - IN PROGRESS/30.2 - IN PROGRESS/Assignment 30.2 2016.docx
@@ -8,6 +8,12 @@
           <w:rFonts w:ascii="Cambria" w:hAnsi="Cambria"/>
         </w:rPr>
       </w:pPr>
+      <w:r>
+        <w:rPr>
+          <w:rFonts w:ascii="Cambria" w:hAnsi="Cambria"/>
+        </w:rPr>
+        <w:t xml:space="preserve">                   </w:t>
+      </w:r>
       <w:bookmarkStart w:id="0" w:name="_GoBack"/>
       <w:bookmarkEnd w:id="0"/>
     </w:p>
@@ -8151,7 +8157,7 @@
                 <w:sz w:val="18"/>
                 <w:szCs w:val="18"/>
               </w:rPr>
-              <w:t>08 November 2016</w:t>
+              <w:t>25 January 2017</w:t>
             </w:r>
             <w:r>
               <w:rPr>
@@ -8461,7 +8467,7 @@
         <w:noProof/>
         <w:sz w:val="24"/>
       </w:rPr>
-      <w:t>1</w:t>
+      <w:t>2</w:t>
     </w:r>
     <w:r>
       <w:rPr>
@@ -10633,6 +10639,7 @@
     <w:lsdException w:name="HTML Sample" w:semiHidden="1" w:unhideWhenUsed="1"/>
     <w:lsdException w:name="HTML Typewriter" w:semiHidden="1" w:unhideWhenUsed="1"/>
     <w:lsdException w:name="HTML Variable" w:semiHidden="1" w:unhideWhenUsed="1"/>
+    <w:lsdException w:name="Normal Table" w:semiHidden="1" w:unhideWhenUsed="1"/>
     <w:lsdException w:name="annotation subject" w:semiHidden="1" w:unhideWhenUsed="1"/>
     <w:lsdException w:name="No List" w:semiHidden="1" w:unhideWhenUsed="1"/>
     <w:lsdException w:name="Outline List 1" w:semiHidden="1" w:unhideWhenUsed="1"/>
@@ -10677,6 +10684,7 @@
     <w:lsdException w:name="Table Professional" w:semiHidden="1" w:unhideWhenUsed="1"/>
     <w:lsdException w:name="Table Subtle 1" w:semiHidden="1" w:unhideWhenUsed="1"/>
     <w:lsdException w:name="Table Subtle 2" w:semiHidden="1" w:unhideWhenUsed="1"/>
+    <w:lsdException w:name="Table Web 1" w:semiHidden="1" w:unhideWhenUsed="1"/>
     <w:lsdException w:name="Table Web 2" w:semiHidden="1" w:unhideWhenUsed="1"/>
     <w:lsdException w:name="Table Web 3" w:semiHidden="1" w:unhideWhenUsed="1"/>
     <w:lsdException w:name="Balloon Text" w:semiHidden="1" w:unhideWhenUsed="1"/>
@@ -22252,6 +22260,7 @@
   <w:rsids>
     <w:rsidRoot w:val="00B91E4B"/>
     <w:rsid w:val="00394D1A"/>
+    <w:rsid w:val="003B5FC6"/>
     <w:rsid w:val="00A864A6"/>
     <w:rsid w:val="00B91E4B"/>
     <w:rsid w:val="00D436BE"/>
@@ -22401,6 +22410,7 @@
     <w:lsdException w:name="HTML Sample" w:semiHidden="1" w:unhideWhenUsed="1"/>
     <w:lsdException w:name="HTML Typewriter" w:semiHidden="1" w:unhideWhenUsed="1"/>
     <w:lsdException w:name="HTML Variable" w:semiHidden="1" w:unhideWhenUsed="1"/>
+    <w:lsdException w:name="Normal Table" w:semiHidden="1" w:unhideWhenUsed="1"/>
     <w:lsdException w:name="annotation subject" w:semiHidden="1" w:unhideWhenUsed="1"/>
     <w:lsdException w:name="No List" w:semiHidden="1" w:unhideWhenUsed="1"/>
     <w:lsdException w:name="Outline List 1" w:semiHidden="1" w:unhideWhenUsed="1"/>
@@ -22445,6 +22455,7 @@
     <w:lsdException w:name="Table Professional" w:semiHidden="1" w:unhideWhenUsed="1"/>
     <w:lsdException w:name="Table Subtle 1" w:semiHidden="1" w:unhideWhenUsed="1"/>
     <w:lsdException w:name="Table Subtle 2" w:semiHidden="1" w:unhideWhenUsed="1"/>
+    <w:lsdException w:name="Table Web 1" w:semiHidden="1" w:unhideWhenUsed="1"/>
     <w:lsdException w:name="Table Web 2" w:semiHidden="1" w:unhideWhenUsed="1"/>
     <w:lsdException w:name="Table Web 3" w:semiHidden="1" w:unhideWhenUsed="1"/>
     <w:lsdException w:name="Balloon Text" w:semiHidden="1" w:unhideWhenUsed="1"/>
@@ -22998,7 +23009,7 @@
 </file>
 
 <file path=customXml/itemProps1.xml><?xml version="1.0" encoding="utf-8"?>
-<ds:datastoreItem xmlns:ds="http://schemas.openxmlformats.org/officeDocument/2006/customXml" ds:itemID="{4A8F0433-B122-47E9-9E0A-5CF150732667}">
+<ds:datastoreItem xmlns:ds="http://schemas.openxmlformats.org/officeDocument/2006/customXml" ds:itemID="{8332E2F9-237A-44ED-B7E5-A37597A3DFFD}">
   <ds:schemaRefs>
     <ds:schemaRef ds:uri="http://schemas.openxmlformats.org/officeDocument/2006/bibliography"/>
   </ds:schemaRefs>

</xml_diff>